<commit_message>
Add milestones, schedule, risks
</commit_message>
<xml_diff>
--- a/documentation/Dart_Scoring_System_CDR.docx
+++ b/documentation/Dart_Scoring_System_CDR.docx
@@ -6368,50 +6368,18 @@
       <w:bookmarkEnd w:id="49"/>
     </w:p>
     <w:p>
-      <w:pPr>
-        <w:pStyle w:val="Heading2"/>
-      </w:pPr>
-      <w:bookmarkStart w:id="50" w:name="_Toc146184343"/>
-      <w:r>
-        <w:t>Approach</w:t>
-      </w:r>
-      <w:bookmarkEnd w:id="50"/>
-    </w:p>
-    <w:p>
-      <w:pPr>
-        <w:pStyle w:val="Heading2"/>
-      </w:pPr>
-      <w:bookmarkStart w:id="51" w:name="_Toc146184344"/>
-      <w:r>
-        <w:t>Milestones and Schedule</w:t>
-      </w:r>
-      <w:bookmarkEnd w:id="51"/>
-    </w:p>
-    <w:p>
-      <w:pPr>
-        <w:pStyle w:val="Heading2"/>
-      </w:pPr>
-      <w:bookmarkStart w:id="52" w:name="_Toc146184345"/>
-      <w:r>
-        <w:t>Risk</w:t>
-      </w:r>
-      <w:bookmarkEnd w:id="52"/>
-    </w:p>
-    <w:p>
-      <w:r>
-        <w:br w:type="page"/>
-      </w:r>
-    </w:p>
-    <w:p>
-      <w:pPr>
-        <w:pStyle w:val="Heading1"/>
-      </w:pPr>
-      <w:bookmarkStart w:id="53" w:name="_Toc146184346"/>
-      <w:r>
-        <w:lastRenderedPageBreak/>
-        <w:t>References</w:t>
-      </w:r>
-      <w:bookmarkEnd w:id="53"/>
+      <w:r>
+        <w:t xml:space="preserve">Planning and tracking of the dart scoring system will take place in GitHub. </w:t>
+      </w:r>
+      <w:r>
+        <w:t xml:space="preserve">Code will </w:t>
+      </w:r>
+      <w:r>
+        <w:t>undergo CM</w:t>
+      </w:r>
+      <w:r>
+        <w:t xml:space="preserve"> in an online repository which can be accessed from the following link:</w:t>
+      </w:r>
     </w:p>
     <w:p>
       <w:hyperlink r:id="rId18" w:history="1">
@@ -6419,9 +6387,38 @@
           <w:rPr>
             <w:rStyle w:val="Hyperlink"/>
           </w:rPr>
-          <w:t>https://developer.nvidia.com/embedded/jetson-nano-developer-kit</w:t>
+          <w:t>https://github.com/kparlak/dart-scoring-system</w:t>
         </w:r>
       </w:hyperlink>
+    </w:p>
+    <w:p>
+      <w:r>
+        <w:t xml:space="preserve">GitHub Projects will be used to </w:t>
+      </w:r>
+      <w:r>
+        <w:t xml:space="preserve">plan and </w:t>
+      </w:r>
+      <w:r>
+        <w:t xml:space="preserve">track progress throughout development. </w:t>
+      </w:r>
+      <w:r>
+        <w:t xml:space="preserve">Projects </w:t>
+      </w:r>
+      <w:r>
+        <w:t>allow</w:t>
+      </w:r>
+      <w:r>
+        <w:t xml:space="preserve"> milestones to be tracked with related issues. Issues within Projects will be tied to merge requests on the main repository. </w:t>
+      </w:r>
+      <w:r>
+        <w:t xml:space="preserve">The online project can be accessed </w:t>
+      </w:r>
+      <w:r>
+        <w:t>from the following link</w:t>
+      </w:r>
+      <w:r>
+        <w:t>:</w:t>
+      </w:r>
     </w:p>
     <w:p>
       <w:hyperlink r:id="rId19" w:history="1">
@@ -6429,36 +6426,367 @@
           <w:rPr>
             <w:rStyle w:val="Hyperlink"/>
           </w:rPr>
-          <w:t>https://www.raspberrypi.com/news/coding-on-raspberry-pi-remotely-with-visual-studio-code/</w:t>
+          <w:t>https://github.com/users/kparlak/projects/2</w:t>
         </w:r>
       </w:hyperlink>
     </w:p>
-    <w:p/>
-    <w:p>
-      <w:r>
-        <w:br w:type="page"/>
-      </w:r>
-    </w:p>
-    <w:p>
-      <w:pPr>
-        <w:pStyle w:val="Heading1"/>
-      </w:pPr>
-      <w:bookmarkStart w:id="54" w:name="_Toc146184347"/>
+    <w:p>
+      <w:pPr>
+        <w:keepNext/>
+        <w:jc w:val="center"/>
+      </w:pPr>
+      <w:r>
+        <w:rPr>
+          <w:noProof/>
+        </w:rPr>
+        <w:drawing>
+          <wp:inline distT="0" distB="0" distL="0" distR="0" wp14:anchorId="20027743" wp14:editId="67926CAB">
+            <wp:extent cx="5943600" cy="2084705"/>
+            <wp:effectExtent l="0" t="0" r="0" b="0"/>
+            <wp:docPr id="1215883587" name="Picture 1" descr="A screenshot of a computer"/>
+            <wp:cNvGraphicFramePr>
+              <a:graphicFrameLocks xmlns:a="http://schemas.openxmlformats.org/drawingml/2006/main" noChangeAspect="1"/>
+            </wp:cNvGraphicFramePr>
+            <a:graphic xmlns:a="http://schemas.openxmlformats.org/drawingml/2006/main">
+              <a:graphicData uri="http://schemas.openxmlformats.org/drawingml/2006/picture">
+                <pic:pic xmlns:pic="http://schemas.openxmlformats.org/drawingml/2006/picture">
+                  <pic:nvPicPr>
+                    <pic:cNvPr id="1215883587" name="Picture 1" descr="A screenshot of a computer"/>
+                    <pic:cNvPicPr/>
+                  </pic:nvPicPr>
+                  <pic:blipFill>
+                    <a:blip r:embed="rId20"/>
+                    <a:stretch>
+                      <a:fillRect/>
+                    </a:stretch>
+                  </pic:blipFill>
+                  <pic:spPr>
+                    <a:xfrm>
+                      <a:off x="0" y="0"/>
+                      <a:ext cx="5943600" cy="2084705"/>
+                    </a:xfrm>
+                    <a:prstGeom prst="rect">
+                      <a:avLst/>
+                    </a:prstGeom>
+                  </pic:spPr>
+                </pic:pic>
+              </a:graphicData>
+            </a:graphic>
+          </wp:inline>
+        </w:drawing>
+      </w:r>
+    </w:p>
+    <w:p>
+      <w:pPr>
+        <w:pStyle w:val="Caption"/>
+        <w:jc w:val="center"/>
+      </w:pPr>
+      <w:bookmarkStart w:id="50" w:name="_Ref146187893"/>
+      <w:r>
+        <w:t xml:space="preserve">Figure </w:t>
+      </w:r>
+      <w:r>
+        <w:fldChar w:fldCharType="begin"/>
+      </w:r>
+      <w:r>
+        <w:instrText xml:space="preserve"> SEQ Figure \* ARABIC </w:instrText>
+      </w:r>
+      <w:r>
+        <w:fldChar w:fldCharType="separate"/>
+      </w:r>
+      <w:r>
+        <w:rPr>
+          <w:noProof/>
+        </w:rPr>
+        <w:t>6</w:t>
+      </w:r>
+      <w:r>
+        <w:fldChar w:fldCharType="end"/>
+      </w:r>
+      <w:bookmarkEnd w:id="50"/>
+      <w:r>
+        <w:t>: Roadmap Example</w:t>
+      </w:r>
+    </w:p>
+    <w:p>
+      <w:r>
+        <w:fldChar w:fldCharType="begin"/>
+      </w:r>
+      <w:r>
+        <w:instrText xml:space="preserve"> REF _Ref146187893 \h </w:instrText>
+      </w:r>
+      <w:r>
+        <w:fldChar w:fldCharType="separate"/>
+      </w:r>
+      <w:r>
+        <w:t xml:space="preserve">Figure </w:t>
+      </w:r>
+      <w:r>
+        <w:rPr>
+          <w:noProof/>
+        </w:rPr>
+        <w:t>6</w:t>
+      </w:r>
+      <w:r>
+        <w:fldChar w:fldCharType="end"/>
+      </w:r>
+      <w:r>
+        <w:t xml:space="preserve"> shows a snapshot of the project roadmap in GitHub. Milestones are represented as vertical lines traversing the plan. Issues will be given start and end dates within GitHub to align progress with milestone and completion dates.</w:t>
+      </w:r>
+    </w:p>
+    <w:p>
+      <w:pPr>
+        <w:pStyle w:val="Heading2"/>
+      </w:pPr>
+      <w:bookmarkStart w:id="51" w:name="_Toc146184344"/>
+      <w:r>
+        <w:t>Milestones and Schedule</w:t>
+      </w:r>
+      <w:bookmarkEnd w:id="51"/>
+    </w:p>
+    <w:p>
+      <w:r>
+        <w:t xml:space="preserve">This project </w:t>
+      </w:r>
+      <w:r>
+        <w:t>will use</w:t>
+      </w:r>
+      <w:r>
+        <w:t xml:space="preserve"> milestone-based development, meaning a new capability </w:t>
+      </w:r>
+      <w:r>
+        <w:t>will be</w:t>
+      </w:r>
+      <w:r>
+        <w:t xml:space="preserve"> introduced when a milestone is completed</w:t>
+      </w:r>
+      <w:r>
+        <w:t>.</w:t>
+      </w:r>
+      <w:r>
+        <w:t xml:space="preserve"> Unit testing will be used to drive individual milestone capabilities.</w:t>
+      </w:r>
+      <w:r>
+        <w:t xml:space="preserve"> This will ensure each subsystem is functional part and apart from the overall system.</w:t>
+      </w:r>
+    </w:p>
+    <w:p>
+      <w:r>
+        <w:t xml:space="preserve">The first milestone will be Dart Recognition Development. The goal of this milestone will be to implement </w:t>
+      </w:r>
+      <w:r>
+        <w:t xml:space="preserve">computer vision and </w:t>
+      </w:r>
+      <w:r>
+        <w:t xml:space="preserve">image processing </w:t>
+      </w:r>
+      <w:r>
+        <w:t>on the imaging system</w:t>
+      </w:r>
+      <w:r>
+        <w:t>.</w:t>
+      </w:r>
+      <w:r>
+        <w:t xml:space="preserve"> After this milestone is complete the system will be able to do the following:</w:t>
+      </w:r>
+    </w:p>
+    <w:p>
+      <w:pPr>
+        <w:pStyle w:val="ListParagraph"/>
+        <w:numPr>
+          <w:ilvl w:val="0"/>
+          <w:numId w:val="13"/>
+        </w:numPr>
+      </w:pPr>
+      <w:r>
+        <w:t>Recognize a dart</w:t>
+      </w:r>
+    </w:p>
+    <w:p>
+      <w:pPr>
+        <w:pStyle w:val="ListParagraph"/>
+        <w:numPr>
+          <w:ilvl w:val="0"/>
+          <w:numId w:val="13"/>
+        </w:numPr>
+      </w:pPr>
+      <w:r>
+        <w:t>Transmit</w:t>
+      </w:r>
+      <w:r>
+        <w:t xml:space="preserve"> dart location via TCP/IP</w:t>
+      </w:r>
+    </w:p>
+    <w:p>
+      <w:r>
+        <w:t xml:space="preserve">The second milestone </w:t>
+      </w:r>
+      <w:r>
+        <w:t>will be</w:t>
+      </w:r>
+      <w:r>
+        <w:t xml:space="preserve"> Scoring and Game Development. The goal of this milestone </w:t>
+      </w:r>
+      <w:r>
+        <w:t xml:space="preserve">will be </w:t>
+      </w:r>
+      <w:r>
+        <w:t xml:space="preserve">to implement game logic for “501” and “Around the World” </w:t>
+      </w:r>
+      <w:r>
+        <w:t xml:space="preserve">on the scoring system </w:t>
+      </w:r>
+      <w:r>
+        <w:t xml:space="preserve">as well as communication with the imaging system. </w:t>
+      </w:r>
+      <w:r>
+        <w:t>Building on the previous milestone, a</w:t>
+      </w:r>
+      <w:r>
+        <w:t>fter this milestone is complete</w:t>
+      </w:r>
+      <w:r>
+        <w:t xml:space="preserve"> the system will be able to do the following:</w:t>
+      </w:r>
+    </w:p>
+    <w:p>
+      <w:pPr>
+        <w:pStyle w:val="ListParagraph"/>
+        <w:numPr>
+          <w:ilvl w:val="0"/>
+          <w:numId w:val="15"/>
+        </w:numPr>
+      </w:pPr>
+      <w:r>
+        <w:t>Receive dart location via TCP/IP</w:t>
+      </w:r>
+    </w:p>
+    <w:p>
+      <w:pPr>
+        <w:pStyle w:val="ListParagraph"/>
+        <w:numPr>
+          <w:ilvl w:val="0"/>
+          <w:numId w:val="15"/>
+        </w:numPr>
+      </w:pPr>
       <w:r>
         <w:lastRenderedPageBreak/>
-        <w:t>Appendix</w:t>
-      </w:r>
-      <w:bookmarkEnd w:id="54"/>
-    </w:p>
-    <w:p>
-      <w:pPr>
-        <w:pStyle w:val="Heading2"/>
-      </w:pPr>
-      <w:bookmarkStart w:id="55" w:name="_Toc146184348"/>
-      <w:r>
-        <w:t>Acronyms</w:t>
-      </w:r>
-      <w:bookmarkEnd w:id="55"/>
+        <w:t>Calculate score based on game being played</w:t>
+      </w:r>
+    </w:p>
+    <w:p>
+      <w:pPr>
+        <w:pStyle w:val="ListParagraph"/>
+        <w:numPr>
+          <w:ilvl w:val="0"/>
+          <w:numId w:val="15"/>
+        </w:numPr>
+      </w:pPr>
+      <w:r>
+        <w:t>Determine game winner</w:t>
+      </w:r>
+    </w:p>
+    <w:p>
+      <w:r>
+        <w:t xml:space="preserve">The third milestone </w:t>
+      </w:r>
+      <w:r>
+        <w:t>will be</w:t>
+      </w:r>
+      <w:r>
+        <w:t xml:space="preserve"> Database Development. The goal of this milestone </w:t>
+      </w:r>
+      <w:r>
+        <w:t xml:space="preserve">will be </w:t>
+      </w:r>
+      <w:r>
+        <w:t xml:space="preserve">to implement a database on the scoring system </w:t>
+      </w:r>
+      <w:r>
+        <w:t xml:space="preserve">and store data from games being played. </w:t>
+      </w:r>
+      <w:r>
+        <w:t>Building on the previous milestone, after this milestone is complete the system will be able to do the following:</w:t>
+      </w:r>
+    </w:p>
+    <w:p>
+      <w:pPr>
+        <w:pStyle w:val="ListParagraph"/>
+        <w:numPr>
+          <w:ilvl w:val="0"/>
+          <w:numId w:val="16"/>
+        </w:numPr>
+      </w:pPr>
+      <w:r>
+        <w:t>Host database for user profiles and scores</w:t>
+      </w:r>
+    </w:p>
+    <w:p>
+      <w:pPr>
+        <w:pStyle w:val="ListParagraph"/>
+        <w:numPr>
+          <w:ilvl w:val="0"/>
+          <w:numId w:val="16"/>
+        </w:numPr>
+      </w:pPr>
+      <w:r>
+        <w:t>Upload data to database as game progresses</w:t>
+      </w:r>
+    </w:p>
+    <w:p>
+      <w:r>
+        <w:t>The fourth milestone will be User Interface Development. The goal of this milestone will be to implement user interface designs on the scoring system. This includes hit maps and scoreboards as well as game flow interfaces. Building on the previous milestone, after this milestone is complete the system will be able to do the following:</w:t>
+      </w:r>
+    </w:p>
+    <w:p>
+      <w:pPr>
+        <w:pStyle w:val="ListParagraph"/>
+        <w:numPr>
+          <w:ilvl w:val="0"/>
+          <w:numId w:val="17"/>
+        </w:numPr>
+      </w:pPr>
+      <w:r>
+        <w:t>Enable user interaction with touchscreen interface</w:t>
+      </w:r>
+    </w:p>
+    <w:p>
+      <w:pPr>
+        <w:pStyle w:val="ListParagraph"/>
+        <w:numPr>
+          <w:ilvl w:val="0"/>
+          <w:numId w:val="17"/>
+        </w:numPr>
+      </w:pPr>
+      <w:r>
+        <w:t>Display scoreboard and hit maps</w:t>
+      </w:r>
+    </w:p>
+    <w:p>
+      <w:r>
+        <w:t>The full system will be functional following the fourth milestone. Mobile App Development will be the final milestone but capabilities will run in parallel with the dart scoring system</w:t>
+      </w:r>
+      <w:r>
+        <w:t xml:space="preserve">. The goal of this milestone will be to implement an Android app </w:t>
+      </w:r>
+      <w:r>
+        <w:t>that will be able to query the hosted database for player statistics and scores. Building on the previous milestone, after this milestone is complete the system will be able to do the following:</w:t>
+      </w:r>
+    </w:p>
+    <w:p>
+      <w:pPr>
+        <w:pStyle w:val="ListParagraph"/>
+        <w:numPr>
+          <w:ilvl w:val="0"/>
+          <w:numId w:val="18"/>
+        </w:numPr>
+      </w:pPr>
+      <w:r>
+        <w:t>Use app to view statistic</w:t>
+      </w:r>
+      <w:r>
+        <w:t>s</w:t>
+      </w:r>
     </w:p>
     <w:tbl>
       <w:tblPr>
@@ -6470,6 +6798,917 @@
         <w:gridCol w:w="4675"/>
         <w:gridCol w:w="4675"/>
       </w:tblGrid>
+      <w:tr>
+        <w:tc>
+          <w:tcPr>
+            <w:tcW w:w="4675" w:type="dxa"/>
+          </w:tcPr>
+          <w:p>
+            <w:pPr>
+              <w:rPr>
+                <w:b/>
+                <w:bCs/>
+              </w:rPr>
+            </w:pPr>
+            <w:r>
+              <w:rPr>
+                <w:b/>
+                <w:bCs/>
+              </w:rPr>
+              <w:t>Date</w:t>
+            </w:r>
+          </w:p>
+        </w:tc>
+        <w:tc>
+          <w:tcPr>
+            <w:tcW w:w="4675" w:type="dxa"/>
+          </w:tcPr>
+          <w:p>
+            <w:pPr>
+              <w:rPr>
+                <w:b/>
+                <w:bCs/>
+              </w:rPr>
+            </w:pPr>
+            <w:r>
+              <w:rPr>
+                <w:b/>
+                <w:bCs/>
+              </w:rPr>
+              <w:t>Milestone</w:t>
+            </w:r>
+          </w:p>
+        </w:tc>
+      </w:tr>
+      <w:tr>
+        <w:tc>
+          <w:tcPr>
+            <w:tcW w:w="4675" w:type="dxa"/>
+          </w:tcPr>
+          <w:p>
+            <w:r>
+              <w:t>9/25</w:t>
+            </w:r>
+            <w:r>
+              <w:t xml:space="preserve"> – 10/16</w:t>
+            </w:r>
+          </w:p>
+        </w:tc>
+        <w:tc>
+          <w:tcPr>
+            <w:tcW w:w="4675" w:type="dxa"/>
+          </w:tcPr>
+          <w:p>
+            <w:r>
+              <w:t>Dart Recognition Development</w:t>
+            </w:r>
+          </w:p>
+        </w:tc>
+      </w:tr>
+      <w:tr>
+        <w:tc>
+          <w:tcPr>
+            <w:tcW w:w="4675" w:type="dxa"/>
+          </w:tcPr>
+          <w:p>
+            <w:r>
+              <w:t>10/16 – 10/30</w:t>
+            </w:r>
+          </w:p>
+        </w:tc>
+        <w:tc>
+          <w:tcPr>
+            <w:tcW w:w="4675" w:type="dxa"/>
+          </w:tcPr>
+          <w:p>
+            <w:r>
+              <w:t>Scoring and Game Development</w:t>
+            </w:r>
+          </w:p>
+        </w:tc>
+      </w:tr>
+      <w:tr>
+        <w:tc>
+          <w:tcPr>
+            <w:tcW w:w="4675" w:type="dxa"/>
+          </w:tcPr>
+          <w:p>
+            <w:r>
+              <w:t>10/30 – 11/6</w:t>
+            </w:r>
+          </w:p>
+        </w:tc>
+        <w:tc>
+          <w:tcPr>
+            <w:tcW w:w="4675" w:type="dxa"/>
+          </w:tcPr>
+          <w:p>
+            <w:r>
+              <w:t>Database Development</w:t>
+            </w:r>
+          </w:p>
+        </w:tc>
+      </w:tr>
+      <w:tr>
+        <w:tc>
+          <w:tcPr>
+            <w:tcW w:w="4675" w:type="dxa"/>
+          </w:tcPr>
+          <w:p>
+            <w:r>
+              <w:t>11/6 – 11/20</w:t>
+            </w:r>
+          </w:p>
+        </w:tc>
+        <w:tc>
+          <w:tcPr>
+            <w:tcW w:w="4675" w:type="dxa"/>
+          </w:tcPr>
+          <w:p>
+            <w:r>
+              <w:t>User Interface Development</w:t>
+            </w:r>
+          </w:p>
+        </w:tc>
+      </w:tr>
+      <w:tr>
+        <w:tc>
+          <w:tcPr>
+            <w:tcW w:w="4675" w:type="dxa"/>
+          </w:tcPr>
+          <w:p>
+            <w:r>
+              <w:t>11/20 – 12/4</w:t>
+            </w:r>
+          </w:p>
+        </w:tc>
+        <w:tc>
+          <w:tcPr>
+            <w:tcW w:w="4675" w:type="dxa"/>
+          </w:tcPr>
+          <w:p>
+            <w:pPr>
+              <w:keepNext/>
+            </w:pPr>
+            <w:r>
+              <w:t>Mobile App Development</w:t>
+            </w:r>
+          </w:p>
+        </w:tc>
+      </w:tr>
+    </w:tbl>
+    <w:p>
+      <w:pPr>
+        <w:pStyle w:val="Caption"/>
+        <w:jc w:val="center"/>
+      </w:pPr>
+      <w:r>
+        <w:t xml:space="preserve">Table </w:t>
+      </w:r>
+      <w:r>
+        <w:fldChar w:fldCharType="begin"/>
+      </w:r>
+      <w:r>
+        <w:instrText xml:space="preserve"> SEQ Table \* ARABIC </w:instrText>
+      </w:r>
+      <w:r>
+        <w:fldChar w:fldCharType="separate"/>
+      </w:r>
+      <w:r>
+        <w:rPr>
+          <w:noProof/>
+        </w:rPr>
+        <w:t>5</w:t>
+      </w:r>
+      <w:r>
+        <w:fldChar w:fldCharType="end"/>
+      </w:r>
+      <w:r>
+        <w:t>: Milestone Schedule</w:t>
+      </w:r>
+    </w:p>
+    <w:p>
+      <w:pPr>
+        <w:pStyle w:val="Heading2"/>
+      </w:pPr>
+      <w:bookmarkStart w:id="52" w:name="_Toc146184345"/>
+      <w:r>
+        <w:t>Risk</w:t>
+      </w:r>
+      <w:bookmarkEnd w:id="52"/>
+    </w:p>
+    <w:tbl>
+      <w:tblPr>
+        <w:tblStyle w:val="TableGrid"/>
+        <w:tblW w:w="0" w:type="auto"/>
+        <w:tblLook w:val="04A0" w:firstRow="1" w:lastRow="0" w:firstColumn="1" w:lastColumn="0" w:noHBand="0" w:noVBand="1"/>
+      </w:tblPr>
+      <w:tblGrid>
+        <w:gridCol w:w="1558"/>
+        <w:gridCol w:w="1558"/>
+        <w:gridCol w:w="1558"/>
+        <w:gridCol w:w="1558"/>
+        <w:gridCol w:w="1559"/>
+        <w:gridCol w:w="1559"/>
+      </w:tblGrid>
+      <w:tr>
+        <w:trPr>
+          <w:cantSplit/>
+        </w:trPr>
+        <w:tc>
+          <w:tcPr>
+            <w:tcW w:w="1558" w:type="dxa"/>
+          </w:tcPr>
+          <w:p/>
+        </w:tc>
+        <w:tc>
+          <w:tcPr>
+            <w:tcW w:w="1558" w:type="dxa"/>
+            <w:vAlign w:val="center"/>
+          </w:tcPr>
+          <w:p>
+            <w:pPr>
+              <w:jc w:val="center"/>
+            </w:pPr>
+            <w:r>
+              <w:t>Low</w:t>
+            </w:r>
+          </w:p>
+        </w:tc>
+        <w:tc>
+          <w:tcPr>
+            <w:tcW w:w="4675" w:type="dxa"/>
+            <w:gridSpan w:val="3"/>
+            <w:vAlign w:val="center"/>
+          </w:tcPr>
+          <w:p>
+            <w:pPr>
+              <w:jc w:val="center"/>
+            </w:pPr>
+            <w:r>
+              <w:t>Impact</w:t>
+            </w:r>
+          </w:p>
+        </w:tc>
+        <w:tc>
+          <w:tcPr>
+            <w:tcW w:w="1559" w:type="dxa"/>
+            <w:vAlign w:val="center"/>
+          </w:tcPr>
+          <w:p>
+            <w:pPr>
+              <w:jc w:val="center"/>
+            </w:pPr>
+            <w:r>
+              <w:t>High</w:t>
+            </w:r>
+          </w:p>
+        </w:tc>
+      </w:tr>
+      <w:tr>
+        <w:trPr>
+          <w:cantSplit/>
+          <w:trHeight w:hRule="exact" w:val="864"/>
+        </w:trPr>
+        <w:tc>
+          <w:tcPr>
+            <w:tcW w:w="1558" w:type="dxa"/>
+            <w:textDirection w:val="btLr"/>
+            <w:vAlign w:val="center"/>
+          </w:tcPr>
+          <w:p>
+            <w:pPr>
+              <w:ind w:left="113" w:right="113"/>
+              <w:jc w:val="center"/>
+            </w:pPr>
+            <w:r>
+              <w:t>Very Likely</w:t>
+            </w:r>
+          </w:p>
+        </w:tc>
+        <w:tc>
+          <w:tcPr>
+            <w:tcW w:w="1558" w:type="dxa"/>
+            <w:shd w:val="clear" w:color="auto" w:fill="FFFF00"/>
+            <w:vAlign w:val="center"/>
+          </w:tcPr>
+          <w:p>
+            <w:pPr>
+              <w:jc w:val="center"/>
+            </w:pPr>
+          </w:p>
+        </w:tc>
+        <w:tc>
+          <w:tcPr>
+            <w:tcW w:w="1558" w:type="dxa"/>
+            <w:shd w:val="clear" w:color="auto" w:fill="FFFF00"/>
+            <w:vAlign w:val="center"/>
+          </w:tcPr>
+          <w:p>
+            <w:pPr>
+              <w:jc w:val="center"/>
+            </w:pPr>
+          </w:p>
+        </w:tc>
+        <w:tc>
+          <w:tcPr>
+            <w:tcW w:w="1558" w:type="dxa"/>
+            <w:shd w:val="clear" w:color="auto" w:fill="FF0000"/>
+            <w:vAlign w:val="center"/>
+          </w:tcPr>
+          <w:p>
+            <w:pPr>
+              <w:jc w:val="center"/>
+            </w:pPr>
+          </w:p>
+        </w:tc>
+        <w:tc>
+          <w:tcPr>
+            <w:tcW w:w="1559" w:type="dxa"/>
+            <w:shd w:val="clear" w:color="auto" w:fill="FF0000"/>
+            <w:vAlign w:val="center"/>
+          </w:tcPr>
+          <w:p>
+            <w:pPr>
+              <w:jc w:val="center"/>
+            </w:pPr>
+          </w:p>
+        </w:tc>
+        <w:tc>
+          <w:tcPr>
+            <w:tcW w:w="1559" w:type="dxa"/>
+            <w:shd w:val="clear" w:color="auto" w:fill="FF0000"/>
+            <w:vAlign w:val="center"/>
+          </w:tcPr>
+          <w:p>
+            <w:pPr>
+              <w:jc w:val="center"/>
+            </w:pPr>
+          </w:p>
+        </w:tc>
+      </w:tr>
+      <w:tr>
+        <w:trPr>
+          <w:trHeight w:hRule="exact" w:val="864"/>
+        </w:trPr>
+        <w:tc>
+          <w:tcPr>
+            <w:tcW w:w="1558" w:type="dxa"/>
+            <w:vMerge w:val="restart"/>
+            <w:textDirection w:val="btLr"/>
+            <w:vAlign w:val="center"/>
+          </w:tcPr>
+          <w:p>
+            <w:pPr>
+              <w:ind w:left="113" w:right="113"/>
+              <w:jc w:val="center"/>
+            </w:pPr>
+            <w:r>
+              <w:t>Likelihood</w:t>
+            </w:r>
+          </w:p>
+        </w:tc>
+        <w:tc>
+          <w:tcPr>
+            <w:tcW w:w="1558" w:type="dxa"/>
+            <w:shd w:val="clear" w:color="auto" w:fill="00B050"/>
+            <w:vAlign w:val="center"/>
+          </w:tcPr>
+          <w:p>
+            <w:pPr>
+              <w:jc w:val="center"/>
+            </w:pPr>
+          </w:p>
+        </w:tc>
+        <w:tc>
+          <w:tcPr>
+            <w:tcW w:w="1558" w:type="dxa"/>
+            <w:shd w:val="clear" w:color="auto" w:fill="FFFF00"/>
+            <w:vAlign w:val="center"/>
+          </w:tcPr>
+          <w:p>
+            <w:pPr>
+              <w:jc w:val="center"/>
+              <w:rPr>
+                <w:b/>
+                <w:bCs/>
+              </w:rPr>
+            </w:pPr>
+            <w:r>
+              <w:rPr>
+                <w:b/>
+                <w:bCs/>
+              </w:rPr>
+              <w:t>1</w:t>
+            </w:r>
+          </w:p>
+        </w:tc>
+        <w:tc>
+          <w:tcPr>
+            <w:tcW w:w="1558" w:type="dxa"/>
+            <w:shd w:val="clear" w:color="auto" w:fill="FFFF00"/>
+            <w:vAlign w:val="center"/>
+          </w:tcPr>
+          <w:p>
+            <w:pPr>
+              <w:jc w:val="center"/>
+            </w:pPr>
+          </w:p>
+        </w:tc>
+        <w:tc>
+          <w:tcPr>
+            <w:tcW w:w="1559" w:type="dxa"/>
+            <w:shd w:val="clear" w:color="auto" w:fill="FF0000"/>
+            <w:vAlign w:val="center"/>
+          </w:tcPr>
+          <w:p>
+            <w:pPr>
+              <w:jc w:val="center"/>
+            </w:pPr>
+          </w:p>
+        </w:tc>
+        <w:tc>
+          <w:tcPr>
+            <w:tcW w:w="1559" w:type="dxa"/>
+            <w:shd w:val="clear" w:color="auto" w:fill="FF0000"/>
+            <w:vAlign w:val="center"/>
+          </w:tcPr>
+          <w:p>
+            <w:pPr>
+              <w:jc w:val="center"/>
+            </w:pPr>
+          </w:p>
+        </w:tc>
+      </w:tr>
+      <w:tr>
+        <w:trPr>
+          <w:cantSplit/>
+          <w:trHeight w:hRule="exact" w:val="864"/>
+        </w:trPr>
+        <w:tc>
+          <w:tcPr>
+            <w:tcW w:w="1558" w:type="dxa"/>
+            <w:vMerge/>
+          </w:tcPr>
+          <w:p/>
+        </w:tc>
+        <w:tc>
+          <w:tcPr>
+            <w:tcW w:w="1558" w:type="dxa"/>
+            <w:shd w:val="clear" w:color="auto" w:fill="00B050"/>
+            <w:vAlign w:val="center"/>
+          </w:tcPr>
+          <w:p>
+            <w:pPr>
+              <w:jc w:val="center"/>
+            </w:pPr>
+          </w:p>
+        </w:tc>
+        <w:tc>
+          <w:tcPr>
+            <w:tcW w:w="1558" w:type="dxa"/>
+            <w:shd w:val="clear" w:color="auto" w:fill="FFFF00"/>
+            <w:vAlign w:val="center"/>
+          </w:tcPr>
+          <w:p>
+            <w:pPr>
+              <w:jc w:val="center"/>
+            </w:pPr>
+          </w:p>
+        </w:tc>
+        <w:tc>
+          <w:tcPr>
+            <w:tcW w:w="1558" w:type="dxa"/>
+            <w:shd w:val="clear" w:color="auto" w:fill="FFFF00"/>
+            <w:vAlign w:val="center"/>
+          </w:tcPr>
+          <w:p>
+            <w:pPr>
+              <w:jc w:val="center"/>
+            </w:pPr>
+          </w:p>
+        </w:tc>
+        <w:tc>
+          <w:tcPr>
+            <w:tcW w:w="1559" w:type="dxa"/>
+            <w:shd w:val="clear" w:color="auto" w:fill="FF0000"/>
+            <w:vAlign w:val="center"/>
+          </w:tcPr>
+          <w:p>
+            <w:pPr>
+              <w:jc w:val="center"/>
+              <w:rPr>
+                <w:b/>
+                <w:bCs/>
+              </w:rPr>
+            </w:pPr>
+            <w:r>
+              <w:rPr>
+                <w:b/>
+                <w:bCs/>
+              </w:rPr>
+              <w:t>2</w:t>
+            </w:r>
+          </w:p>
+        </w:tc>
+        <w:tc>
+          <w:tcPr>
+            <w:tcW w:w="1559" w:type="dxa"/>
+            <w:shd w:val="clear" w:color="auto" w:fill="FF0000"/>
+            <w:vAlign w:val="center"/>
+          </w:tcPr>
+          <w:p>
+            <w:pPr>
+              <w:jc w:val="center"/>
+            </w:pPr>
+          </w:p>
+        </w:tc>
+      </w:tr>
+      <w:tr>
+        <w:trPr>
+          <w:cantSplit/>
+          <w:trHeight w:hRule="exact" w:val="864"/>
+        </w:trPr>
+        <w:tc>
+          <w:tcPr>
+            <w:tcW w:w="1558" w:type="dxa"/>
+            <w:vMerge/>
+          </w:tcPr>
+          <w:p/>
+        </w:tc>
+        <w:tc>
+          <w:tcPr>
+            <w:tcW w:w="1558" w:type="dxa"/>
+            <w:shd w:val="clear" w:color="auto" w:fill="00B050"/>
+            <w:vAlign w:val="center"/>
+          </w:tcPr>
+          <w:p>
+            <w:pPr>
+              <w:jc w:val="center"/>
+            </w:pPr>
+          </w:p>
+        </w:tc>
+        <w:tc>
+          <w:tcPr>
+            <w:tcW w:w="1558" w:type="dxa"/>
+            <w:shd w:val="clear" w:color="auto" w:fill="00B050"/>
+            <w:vAlign w:val="center"/>
+          </w:tcPr>
+          <w:p>
+            <w:pPr>
+              <w:jc w:val="center"/>
+            </w:pPr>
+          </w:p>
+        </w:tc>
+        <w:tc>
+          <w:tcPr>
+            <w:tcW w:w="1558" w:type="dxa"/>
+            <w:shd w:val="clear" w:color="auto" w:fill="FFFF00"/>
+            <w:vAlign w:val="center"/>
+          </w:tcPr>
+          <w:p>
+            <w:pPr>
+              <w:jc w:val="center"/>
+            </w:pPr>
+          </w:p>
+        </w:tc>
+        <w:tc>
+          <w:tcPr>
+            <w:tcW w:w="1559" w:type="dxa"/>
+            <w:shd w:val="clear" w:color="auto" w:fill="FFFF00"/>
+            <w:vAlign w:val="center"/>
+          </w:tcPr>
+          <w:p>
+            <w:pPr>
+              <w:jc w:val="center"/>
+            </w:pPr>
+          </w:p>
+        </w:tc>
+        <w:tc>
+          <w:tcPr>
+            <w:tcW w:w="1559" w:type="dxa"/>
+            <w:shd w:val="clear" w:color="auto" w:fill="FF0000"/>
+            <w:vAlign w:val="center"/>
+          </w:tcPr>
+          <w:p>
+            <w:pPr>
+              <w:jc w:val="center"/>
+              <w:rPr>
+                <w:b/>
+                <w:bCs/>
+              </w:rPr>
+            </w:pPr>
+            <w:r>
+              <w:rPr>
+                <w:b/>
+                <w:bCs/>
+              </w:rPr>
+              <w:t>3</w:t>
+            </w:r>
+          </w:p>
+        </w:tc>
+      </w:tr>
+      <w:tr>
+        <w:trPr>
+          <w:cantSplit/>
+          <w:trHeight w:hRule="exact" w:val="864"/>
+        </w:trPr>
+        <w:tc>
+          <w:tcPr>
+            <w:tcW w:w="1558" w:type="dxa"/>
+            <w:textDirection w:val="btLr"/>
+            <w:vAlign w:val="center"/>
+          </w:tcPr>
+          <w:p>
+            <w:pPr>
+              <w:ind w:left="113" w:right="113"/>
+              <w:jc w:val="center"/>
+            </w:pPr>
+            <w:r>
+              <w:lastRenderedPageBreak/>
+              <w:t>Not Likely</w:t>
+            </w:r>
+          </w:p>
+        </w:tc>
+        <w:tc>
+          <w:tcPr>
+            <w:tcW w:w="1558" w:type="dxa"/>
+            <w:shd w:val="clear" w:color="auto" w:fill="00B050"/>
+            <w:vAlign w:val="center"/>
+          </w:tcPr>
+          <w:p>
+            <w:pPr>
+              <w:jc w:val="center"/>
+            </w:pPr>
+          </w:p>
+        </w:tc>
+        <w:tc>
+          <w:tcPr>
+            <w:tcW w:w="1558" w:type="dxa"/>
+            <w:shd w:val="clear" w:color="auto" w:fill="00B050"/>
+            <w:vAlign w:val="center"/>
+          </w:tcPr>
+          <w:p>
+            <w:pPr>
+              <w:jc w:val="center"/>
+            </w:pPr>
+          </w:p>
+        </w:tc>
+        <w:tc>
+          <w:tcPr>
+            <w:tcW w:w="1558" w:type="dxa"/>
+            <w:shd w:val="clear" w:color="auto" w:fill="00B050"/>
+            <w:vAlign w:val="center"/>
+          </w:tcPr>
+          <w:p>
+            <w:pPr>
+              <w:jc w:val="center"/>
+            </w:pPr>
+          </w:p>
+        </w:tc>
+        <w:tc>
+          <w:tcPr>
+            <w:tcW w:w="1559" w:type="dxa"/>
+            <w:shd w:val="clear" w:color="auto" w:fill="00B050"/>
+            <w:vAlign w:val="center"/>
+          </w:tcPr>
+          <w:p>
+            <w:pPr>
+              <w:jc w:val="center"/>
+            </w:pPr>
+          </w:p>
+        </w:tc>
+        <w:tc>
+          <w:tcPr>
+            <w:tcW w:w="1559" w:type="dxa"/>
+            <w:shd w:val="clear" w:color="auto" w:fill="FFFF00"/>
+            <w:vAlign w:val="center"/>
+          </w:tcPr>
+          <w:p>
+            <w:pPr>
+              <w:keepNext/>
+              <w:jc w:val="center"/>
+            </w:pPr>
+          </w:p>
+        </w:tc>
+      </w:tr>
+    </w:tbl>
+    <w:p>
+      <w:pPr>
+        <w:pStyle w:val="Caption"/>
+        <w:jc w:val="center"/>
+      </w:pPr>
+      <w:bookmarkStart w:id="53" w:name="_Ref146189015"/>
+      <w:r>
+        <w:t xml:space="preserve">Table </w:t>
+      </w:r>
+      <w:r>
+        <w:fldChar w:fldCharType="begin"/>
+      </w:r>
+      <w:r>
+        <w:instrText xml:space="preserve"> SEQ Table \* ARABIC </w:instrText>
+      </w:r>
+      <w:r>
+        <w:fldChar w:fldCharType="separate"/>
+      </w:r>
+      <w:r>
+        <w:rPr>
+          <w:noProof/>
+        </w:rPr>
+        <w:t>6</w:t>
+      </w:r>
+      <w:r>
+        <w:fldChar w:fldCharType="end"/>
+      </w:r>
+      <w:bookmarkEnd w:id="53"/>
+      <w:r>
+        <w:t>: Risk Impact/Probability</w:t>
+      </w:r>
+    </w:p>
+    <w:p>
+      <w:r>
+        <w:fldChar w:fldCharType="begin"/>
+      </w:r>
+      <w:r>
+        <w:instrText xml:space="preserve"> REF _Ref146189015 \h </w:instrText>
+      </w:r>
+      <w:r>
+        <w:fldChar w:fldCharType="separate"/>
+      </w:r>
+      <w:r>
+        <w:t xml:space="preserve">Table </w:t>
+      </w:r>
+      <w:r>
+        <w:rPr>
+          <w:noProof/>
+        </w:rPr>
+        <w:t>6</w:t>
+      </w:r>
+      <w:r>
+        <w:fldChar w:fldCharType="end"/>
+      </w:r>
+      <w:r>
+        <w:t xml:space="preserve"> shows the impact/probability table for risks associated with this project. </w:t>
+      </w:r>
+      <w:r>
+        <w:t>The current risks for this project are as follows:</w:t>
+      </w:r>
+    </w:p>
+    <w:p>
+      <w:pPr>
+        <w:pStyle w:val="ListParagraph"/>
+        <w:numPr>
+          <w:ilvl w:val="0"/>
+          <w:numId w:val="19"/>
+        </w:numPr>
+      </w:pPr>
+      <w:r>
+        <w:t>Loss of home internet connectivity</w:t>
+      </w:r>
+    </w:p>
+    <w:p>
+      <w:r>
+        <w:t xml:space="preserve">Mitigation: Switch Raspberry Pi to act as WAP rather than Wi-Fi client </w:t>
+      </w:r>
+      <w:r>
+        <w:t>when</w:t>
+      </w:r>
+      <w:r>
+        <w:t xml:space="preserve"> internet connectivity is lost</w:t>
+      </w:r>
+    </w:p>
+    <w:p>
+      <w:pPr>
+        <w:pStyle w:val="ListParagraph"/>
+        <w:numPr>
+          <w:ilvl w:val="0"/>
+          <w:numId w:val="19"/>
+        </w:numPr>
+      </w:pPr>
+      <w:r>
+        <w:t>Machine learning for image recognition likely to be difficult</w:t>
+      </w:r>
+    </w:p>
+    <w:p>
+      <w:r>
+        <w:t xml:space="preserve">Mitigation: </w:t>
+      </w:r>
+      <w:r>
+        <w:t>Three weeks built-in for image recognition milestone; use known trained datasets from online repositories to feed solution</w:t>
+      </w:r>
+    </w:p>
+    <w:p>
+      <w:pPr>
+        <w:pStyle w:val="ListParagraph"/>
+        <w:numPr>
+          <w:ilvl w:val="0"/>
+          <w:numId w:val="19"/>
+        </w:numPr>
+      </w:pPr>
+      <w:r>
+        <w:t>Consistent lighting and angle viewpoints for imaging system likely non-deterministic</w:t>
+      </w:r>
+    </w:p>
+    <w:p>
+      <w:r>
+        <w:t>Mitigation: Implement calibration routines that will run before games are played</w:t>
+      </w:r>
+    </w:p>
+    <w:p>
+      <w:r>
+        <w:br w:type="page"/>
+      </w:r>
+    </w:p>
+    <w:p>
+      <w:pPr>
+        <w:pStyle w:val="Heading1"/>
+      </w:pPr>
+      <w:bookmarkStart w:id="54" w:name="_Toc146184346"/>
+      <w:r>
+        <w:lastRenderedPageBreak/>
+        <w:t>References</w:t>
+      </w:r>
+      <w:bookmarkEnd w:id="54"/>
+    </w:p>
+    <w:p>
+      <w:hyperlink r:id="rId21" w:history="1">
+        <w:r>
+          <w:rPr>
+            <w:rStyle w:val="Hyperlink"/>
+          </w:rPr>
+          <w:t>https://developer.nvidia.com/embedded/jetson-nano-developer-kit</w:t>
+        </w:r>
+      </w:hyperlink>
+    </w:p>
+    <w:p>
+      <w:hyperlink r:id="rId22" w:history="1">
+        <w:r>
+          <w:rPr>
+            <w:rStyle w:val="Hyperlink"/>
+          </w:rPr>
+          <w:t>https://www.raspberrypi.com/news/coding-on-raspberry-pi-remotely-with-visual-studio-code/</w:t>
+        </w:r>
+      </w:hyperlink>
+    </w:p>
+    <w:p/>
+    <w:p>
+      <w:r>
+        <w:br w:type="page"/>
+      </w:r>
+    </w:p>
+    <w:p>
+      <w:pPr>
+        <w:pStyle w:val="Heading1"/>
+      </w:pPr>
+      <w:bookmarkStart w:id="55" w:name="_Toc146184347"/>
+      <w:r>
+        <w:lastRenderedPageBreak/>
+        <w:t>Appendix</w:t>
+      </w:r>
+      <w:bookmarkEnd w:id="55"/>
+    </w:p>
+    <w:p>
+      <w:pPr>
+        <w:pStyle w:val="Heading2"/>
+      </w:pPr>
+      <w:bookmarkStart w:id="56" w:name="_Toc146184348"/>
+      <w:r>
+        <w:t>Acronyms</w:t>
+      </w:r>
+      <w:bookmarkEnd w:id="56"/>
+    </w:p>
+    <w:tbl>
+      <w:tblPr>
+        <w:tblStyle w:val="TableGrid"/>
+        <w:tblW w:w="0" w:type="auto"/>
+        <w:tblLook w:val="04A0" w:firstRow="1" w:lastRow="0" w:firstColumn="1" w:lastColumn="0" w:noHBand="0" w:noVBand="1"/>
+      </w:tblPr>
+      <w:tblGrid>
+        <w:gridCol w:w="4675"/>
+        <w:gridCol w:w="4675"/>
+      </w:tblGrid>
+      <w:tr>
+        <w:tc>
+          <w:tcPr>
+            <w:tcW w:w="4675" w:type="dxa"/>
+          </w:tcPr>
+          <w:p>
+            <w:r>
+              <w:t>CM</w:t>
+            </w:r>
+          </w:p>
+        </w:tc>
+        <w:tc>
+          <w:tcPr>
+            <w:tcW w:w="4675" w:type="dxa"/>
+          </w:tcPr>
+          <w:p>
+            <w:r>
+              <w:t>Configuration Management</w:t>
+            </w:r>
+          </w:p>
+        </w:tc>
+      </w:tr>
       <w:tr>
         <w:tc>
           <w:tcPr>
@@ -6711,10 +7950,10 @@
 <file path=word/numbering.xml><?xml version="1.0" encoding="utf-8"?>
 <w:numbering xmlns:wpc="http://schemas.microsoft.com/office/word/2010/wordprocessingCanvas" xmlns:cx="http://schemas.microsoft.com/office/drawing/2014/chartex" xmlns:cx1="http://schemas.microsoft.com/office/drawing/2015/9/8/chartex" xmlns:cx2="http://schemas.microsoft.com/office/drawing/2015/10/21/chartex" xmlns:cx3="http://schemas.microsoft.com/office/drawing/2016/5/9/chartex" xmlns:cx4="http://schemas.microsoft.com/office/drawing/2016/5/10/chartex" xmlns:cx5="http://schemas.microsoft.com/office/drawing/2016/5/11/chartex" xmlns:cx6="http://schemas.microsoft.com/office/drawing/2016/5/12/chartex" xmlns:cx7="http://schemas.microsoft.com/office/drawing/2016/5/13/chartex" xmlns:cx8="http://schemas.microsoft.com/office/drawing/2016/5/14/chartex" xmlns:mc="http://schemas.openxmlformats.org/markup-compatibility/2006" xmlns:aink="http://schemas.microsoft.com/office/drawing/2016/ink" xmlns:am3d="http://schemas.microsoft.com/office/drawing/2017/model3d" xmlns:o="urn:schemas-microsoft-com:office:office" xmlns:oel="http://schemas.microsoft.com/office/2019/extlst" xmlns:r="http://schemas.openxmlformats.org/officeDocument/2006/relationships" xmlns:m="http://schemas.openxmlformats.org/officeDocument/2006/math" xmlns:v="urn:schemas-microsoft-com:vml" xmlns:wp14="http://schemas.microsoft.com/office/word/2010/wordprocessingDrawing" xmlns:wp="http://schemas.openxmlformats.org/drawingml/2006/wordprocessingDrawing" xmlns:w10="urn:schemas-microsoft-com:office:word" xmlns:w="http://schemas.openxmlformats.org/wordprocessingml/2006/main" xmlns:w14="http://schemas.microsoft.com/office/word/2010/wordml" xmlns:w15="http://schemas.microsoft.com/office/word/2012/wordml" xmlns:w16cex="http://schemas.microsoft.com/office/word/2018/wordml/cex" xmlns:w16cid="http://schemas.microsoft.com/office/word/2016/wordml/cid" xmlns:w16="http://schemas.microsoft.com/office/word/2018/wordml" xmlns:w16sdtdh="http://schemas.microsoft.com/office/word/2020/wordml/sdtdatahash" xmlns:w16se="http://schemas.microsoft.com/office/word/2015/wordml/symex" xmlns:wpg="http://schemas.microsoft.com/office/word/2010/wordprocessingGroup" xmlns:wpi="http://schemas.microsoft.com/office/word/2010/wordprocessingInk" xmlns:wne="http://schemas.microsoft.com/office/word/2006/wordml" xmlns:wps="http://schemas.microsoft.com/office/word/2010/wordprocessingShape" mc:Ignorable="w14 w15 w16se w16cid w16 w16cex w16sdtdh wp14">
   <w:abstractNum w:abstractNumId="0" w15:restartNumberingAfterBreak="0">
-    <w:nsid w:val="24993E3F"/>
+    <w:nsid w:val="21F9110B"/>
     <w:multiLevelType w:val="hybridMultilevel"/>
-    <w:tmpl w:val="4AD4F3E2"/>
-    <w:lvl w:ilvl="0" w:tplc="0409000F">
+    <w:tmpl w:val="1E52A690"/>
+    <w:lvl w:ilvl="0" w:tplc="FFFFFFFF">
       <w:start w:val="1"/>
       <w:numFmt w:val="decimal"/>
       <w:lvlText w:val="%1."/>
@@ -6729,7 +7968,7 @@
       <w:lvlText w:val="%2."/>
       <w:lvlJc w:val="left"/>
       <w:pPr>
-        <w:ind w:left="1540" w:hanging="360"/>
+        <w:ind w:left="1440" w:hanging="360"/>
       </w:pPr>
     </w:lvl>
     <w:lvl w:ilvl="2" w:tplc="0409001B" w:tentative="1">
@@ -6738,7 +7977,7 @@
       <w:lvlText w:val="%3."/>
       <w:lvlJc w:val="right"/>
       <w:pPr>
-        <w:ind w:left="2260" w:hanging="180"/>
+        <w:ind w:left="2160" w:hanging="180"/>
       </w:pPr>
     </w:lvl>
     <w:lvl w:ilvl="3" w:tplc="0409000F" w:tentative="1">
@@ -6747,7 +7986,7 @@
       <w:lvlText w:val="%4."/>
       <w:lvlJc w:val="left"/>
       <w:pPr>
-        <w:ind w:left="2980" w:hanging="360"/>
+        <w:ind w:left="2880" w:hanging="360"/>
       </w:pPr>
     </w:lvl>
     <w:lvl w:ilvl="4" w:tplc="04090019" w:tentative="1">
@@ -6756,7 +7995,7 @@
       <w:lvlText w:val="%5."/>
       <w:lvlJc w:val="left"/>
       <w:pPr>
-        <w:ind w:left="3700" w:hanging="360"/>
+        <w:ind w:left="3600" w:hanging="360"/>
       </w:pPr>
     </w:lvl>
     <w:lvl w:ilvl="5" w:tplc="0409001B" w:tentative="1">
@@ -6765,7 +8004,7 @@
       <w:lvlText w:val="%6."/>
       <w:lvlJc w:val="right"/>
       <w:pPr>
-        <w:ind w:left="4420" w:hanging="180"/>
+        <w:ind w:left="4320" w:hanging="180"/>
       </w:pPr>
     </w:lvl>
     <w:lvl w:ilvl="6" w:tplc="0409000F" w:tentative="1">
@@ -6774,7 +8013,7 @@
       <w:lvlText w:val="%7."/>
       <w:lvlJc w:val="left"/>
       <w:pPr>
-        <w:ind w:left="5140" w:hanging="360"/>
+        <w:ind w:left="5040" w:hanging="360"/>
       </w:pPr>
     </w:lvl>
     <w:lvl w:ilvl="7" w:tplc="04090019" w:tentative="1">
@@ -6783,7 +8022,7 @@
       <w:lvlText w:val="%8."/>
       <w:lvlJc w:val="left"/>
       <w:pPr>
-        <w:ind w:left="5860" w:hanging="360"/>
+        <w:ind w:left="5760" w:hanging="360"/>
       </w:pPr>
     </w:lvl>
     <w:lvl w:ilvl="8" w:tplc="0409001B" w:tentative="1">
@@ -6792,11 +8031,97 @@
       <w:lvlText w:val="%9."/>
       <w:lvlJc w:val="right"/>
       <w:pPr>
-        <w:ind w:left="6580" w:hanging="180"/>
+        <w:ind w:left="6480" w:hanging="180"/>
       </w:pPr>
     </w:lvl>
   </w:abstractNum>
   <w:abstractNum w:abstractNumId="1" w15:restartNumberingAfterBreak="0">
+    <w:nsid w:val="24993E3F"/>
+    <w:multiLevelType w:val="hybridMultilevel"/>
+    <w:tmpl w:val="38D81CA8"/>
+    <w:lvl w:ilvl="0" w:tplc="0409000F">
+      <w:start w:val="1"/>
+      <w:numFmt w:val="decimal"/>
+      <w:lvlText w:val="%1."/>
+      <w:lvlJc w:val="left"/>
+      <w:pPr>
+        <w:ind w:left="820" w:hanging="360"/>
+      </w:pPr>
+    </w:lvl>
+    <w:lvl w:ilvl="1" w:tplc="04090019">
+      <w:start w:val="1"/>
+      <w:numFmt w:val="lowerLetter"/>
+      <w:lvlText w:val="%2."/>
+      <w:lvlJc w:val="left"/>
+      <w:pPr>
+        <w:ind w:left="1540" w:hanging="360"/>
+      </w:pPr>
+    </w:lvl>
+    <w:lvl w:ilvl="2" w:tplc="0409001B" w:tentative="1">
+      <w:start w:val="1"/>
+      <w:numFmt w:val="lowerRoman"/>
+      <w:lvlText w:val="%3."/>
+      <w:lvlJc w:val="right"/>
+      <w:pPr>
+        <w:ind w:left="2260" w:hanging="180"/>
+      </w:pPr>
+    </w:lvl>
+    <w:lvl w:ilvl="3" w:tplc="0409000F" w:tentative="1">
+      <w:start w:val="1"/>
+      <w:numFmt w:val="decimal"/>
+      <w:lvlText w:val="%4."/>
+      <w:lvlJc w:val="left"/>
+      <w:pPr>
+        <w:ind w:left="2980" w:hanging="360"/>
+      </w:pPr>
+    </w:lvl>
+    <w:lvl w:ilvl="4" w:tplc="04090019" w:tentative="1">
+      <w:start w:val="1"/>
+      <w:numFmt w:val="lowerLetter"/>
+      <w:lvlText w:val="%5."/>
+      <w:lvlJc w:val="left"/>
+      <w:pPr>
+        <w:ind w:left="3700" w:hanging="360"/>
+      </w:pPr>
+    </w:lvl>
+    <w:lvl w:ilvl="5" w:tplc="0409001B" w:tentative="1">
+      <w:start w:val="1"/>
+      <w:numFmt w:val="lowerRoman"/>
+      <w:lvlText w:val="%6."/>
+      <w:lvlJc w:val="right"/>
+      <w:pPr>
+        <w:ind w:left="4420" w:hanging="180"/>
+      </w:pPr>
+    </w:lvl>
+    <w:lvl w:ilvl="6" w:tplc="0409000F" w:tentative="1">
+      <w:start w:val="1"/>
+      <w:numFmt w:val="decimal"/>
+      <w:lvlText w:val="%7."/>
+      <w:lvlJc w:val="left"/>
+      <w:pPr>
+        <w:ind w:left="5140" w:hanging="360"/>
+      </w:pPr>
+    </w:lvl>
+    <w:lvl w:ilvl="7" w:tplc="04090019" w:tentative="1">
+      <w:start w:val="1"/>
+      <w:numFmt w:val="lowerLetter"/>
+      <w:lvlText w:val="%8."/>
+      <w:lvlJc w:val="left"/>
+      <w:pPr>
+        <w:ind w:left="5860" w:hanging="360"/>
+      </w:pPr>
+    </w:lvl>
+    <w:lvl w:ilvl="8" w:tplc="0409001B" w:tentative="1">
+      <w:start w:val="1"/>
+      <w:numFmt w:val="lowerRoman"/>
+      <w:lvlText w:val="%9."/>
+      <w:lvlJc w:val="right"/>
+      <w:pPr>
+        <w:ind w:left="6580" w:hanging="180"/>
+      </w:pPr>
+    </w:lvl>
+  </w:abstractNum>
+  <w:abstractNum w:abstractNumId="2" w15:restartNumberingAfterBreak="0">
     <w:nsid w:val="28E210DA"/>
     <w:multiLevelType w:val="hybridMultilevel"/>
     <w:tmpl w:val="6A7C9F16"/>
@@ -6909,7 +8234,7 @@
       </w:rPr>
     </w:lvl>
   </w:abstractNum>
-  <w:abstractNum w:abstractNumId="2" w15:restartNumberingAfterBreak="0">
+  <w:abstractNum w:abstractNumId="3" w15:restartNumberingAfterBreak="0">
     <w:nsid w:val="2B0F26E1"/>
     <w:multiLevelType w:val="hybridMultilevel"/>
     <w:tmpl w:val="E6F86FF2"/>
@@ -6998,7 +8323,7 @@
       </w:pPr>
     </w:lvl>
   </w:abstractNum>
-  <w:abstractNum w:abstractNumId="3" w15:restartNumberingAfterBreak="0">
+  <w:abstractNum w:abstractNumId="4" w15:restartNumberingAfterBreak="0">
     <w:nsid w:val="2DDD330F"/>
     <w:multiLevelType w:val="hybridMultilevel"/>
     <w:tmpl w:val="F5684894"/>
@@ -7111,10 +8436,10 @@
       </w:rPr>
     </w:lvl>
   </w:abstractNum>
-  <w:abstractNum w:abstractNumId="4" w15:restartNumberingAfterBreak="0">
+  <w:abstractNum w:abstractNumId="5" w15:restartNumberingAfterBreak="0">
     <w:nsid w:val="30CA7EA6"/>
     <w:multiLevelType w:val="hybridMultilevel"/>
-    <w:tmpl w:val="F0104AAC"/>
+    <w:tmpl w:val="217874E4"/>
     <w:lvl w:ilvl="0" w:tplc="04090001">
       <w:start w:val="1"/>
       <w:numFmt w:val="bullet"/>
@@ -7127,7 +8452,7 @@
         <w:rFonts w:ascii="Symbol" w:hAnsi="Symbol" w:hint="default"/>
       </w:rPr>
     </w:lvl>
-    <w:lvl w:ilvl="1" w:tplc="04090003" w:tentative="1">
+    <w:lvl w:ilvl="1" w:tplc="04090003">
       <w:start w:val="1"/>
       <w:numFmt w:val="bullet"/>
       <w:lvlText w:val="o"/>
@@ -7224,7 +8549,120 @@
       </w:rPr>
     </w:lvl>
   </w:abstractNum>
-  <w:abstractNum w:abstractNumId="5" w15:restartNumberingAfterBreak="0">
+  <w:abstractNum w:abstractNumId="6" w15:restartNumberingAfterBreak="0">
+    <w:nsid w:val="33DE19CC"/>
+    <w:multiLevelType w:val="hybridMultilevel"/>
+    <w:tmpl w:val="DF62611C"/>
+    <w:lvl w:ilvl="0" w:tplc="04090001">
+      <w:start w:val="1"/>
+      <w:numFmt w:val="bullet"/>
+      <w:lvlText w:val=""/>
+      <w:lvlJc w:val="left"/>
+      <w:pPr>
+        <w:ind w:left="720" w:hanging="360"/>
+      </w:pPr>
+      <w:rPr>
+        <w:rFonts w:ascii="Symbol" w:hAnsi="Symbol" w:hint="default"/>
+      </w:rPr>
+    </w:lvl>
+    <w:lvl w:ilvl="1" w:tplc="04090003" w:tentative="1">
+      <w:start w:val="1"/>
+      <w:numFmt w:val="bullet"/>
+      <w:lvlText w:val="o"/>
+      <w:lvlJc w:val="left"/>
+      <w:pPr>
+        <w:ind w:left="1440" w:hanging="360"/>
+      </w:pPr>
+      <w:rPr>
+        <w:rFonts w:ascii="Courier New" w:hAnsi="Courier New" w:cs="Courier New" w:hint="default"/>
+      </w:rPr>
+    </w:lvl>
+    <w:lvl w:ilvl="2" w:tplc="04090005" w:tentative="1">
+      <w:start w:val="1"/>
+      <w:numFmt w:val="bullet"/>
+      <w:lvlText w:val=""/>
+      <w:lvlJc w:val="left"/>
+      <w:pPr>
+        <w:ind w:left="2160" w:hanging="360"/>
+      </w:pPr>
+      <w:rPr>
+        <w:rFonts w:ascii="Wingdings" w:hAnsi="Wingdings" w:hint="default"/>
+      </w:rPr>
+    </w:lvl>
+    <w:lvl w:ilvl="3" w:tplc="04090001" w:tentative="1">
+      <w:start w:val="1"/>
+      <w:numFmt w:val="bullet"/>
+      <w:lvlText w:val=""/>
+      <w:lvlJc w:val="left"/>
+      <w:pPr>
+        <w:ind w:left="2880" w:hanging="360"/>
+      </w:pPr>
+      <w:rPr>
+        <w:rFonts w:ascii="Symbol" w:hAnsi="Symbol" w:hint="default"/>
+      </w:rPr>
+    </w:lvl>
+    <w:lvl w:ilvl="4" w:tplc="04090003" w:tentative="1">
+      <w:start w:val="1"/>
+      <w:numFmt w:val="bullet"/>
+      <w:lvlText w:val="o"/>
+      <w:lvlJc w:val="left"/>
+      <w:pPr>
+        <w:ind w:left="3600" w:hanging="360"/>
+      </w:pPr>
+      <w:rPr>
+        <w:rFonts w:ascii="Courier New" w:hAnsi="Courier New" w:cs="Courier New" w:hint="default"/>
+      </w:rPr>
+    </w:lvl>
+    <w:lvl w:ilvl="5" w:tplc="04090005" w:tentative="1">
+      <w:start w:val="1"/>
+      <w:numFmt w:val="bullet"/>
+      <w:lvlText w:val=""/>
+      <w:lvlJc w:val="left"/>
+      <w:pPr>
+        <w:ind w:left="4320" w:hanging="360"/>
+      </w:pPr>
+      <w:rPr>
+        <w:rFonts w:ascii="Wingdings" w:hAnsi="Wingdings" w:hint="default"/>
+      </w:rPr>
+    </w:lvl>
+    <w:lvl w:ilvl="6" w:tplc="04090001" w:tentative="1">
+      <w:start w:val="1"/>
+      <w:numFmt w:val="bullet"/>
+      <w:lvlText w:val=""/>
+      <w:lvlJc w:val="left"/>
+      <w:pPr>
+        <w:ind w:left="5040" w:hanging="360"/>
+      </w:pPr>
+      <w:rPr>
+        <w:rFonts w:ascii="Symbol" w:hAnsi="Symbol" w:hint="default"/>
+      </w:rPr>
+    </w:lvl>
+    <w:lvl w:ilvl="7" w:tplc="04090003" w:tentative="1">
+      <w:start w:val="1"/>
+      <w:numFmt w:val="bullet"/>
+      <w:lvlText w:val="o"/>
+      <w:lvlJc w:val="left"/>
+      <w:pPr>
+        <w:ind w:left="5760" w:hanging="360"/>
+      </w:pPr>
+      <w:rPr>
+        <w:rFonts w:ascii="Courier New" w:hAnsi="Courier New" w:cs="Courier New" w:hint="default"/>
+      </w:rPr>
+    </w:lvl>
+    <w:lvl w:ilvl="8" w:tplc="04090005" w:tentative="1">
+      <w:start w:val="1"/>
+      <w:numFmt w:val="bullet"/>
+      <w:lvlText w:val=""/>
+      <w:lvlJc w:val="left"/>
+      <w:pPr>
+        <w:ind w:left="6480" w:hanging="360"/>
+      </w:pPr>
+      <w:rPr>
+        <w:rFonts w:ascii="Wingdings" w:hAnsi="Wingdings" w:hint="default"/>
+      </w:rPr>
+    </w:lvl>
+  </w:abstractNum>
+  <w:abstractNum w:abstractNumId="7" w15:restartNumberingAfterBreak="0">
     <w:nsid w:val="3DE66D19"/>
     <w:multiLevelType w:val="hybridMultilevel"/>
     <w:tmpl w:val="5226F136"/>
@@ -7310,7 +8748,209 @@
       </w:pPr>
     </w:lvl>
   </w:abstractNum>
-  <w:abstractNum w:abstractNumId="6" w15:restartNumberingAfterBreak="0">
+  <w:abstractNum w:abstractNumId="8" w15:restartNumberingAfterBreak="0">
+    <w:nsid w:val="3F804DE6"/>
+    <w:multiLevelType w:val="hybridMultilevel"/>
+    <w:tmpl w:val="4624459C"/>
+    <w:lvl w:ilvl="0" w:tplc="FFFFFFFF">
+      <w:start w:val="1"/>
+      <w:numFmt w:val="decimal"/>
+      <w:lvlText w:val="%1."/>
+      <w:lvlJc w:val="left"/>
+      <w:pPr>
+        <w:ind w:left="820" w:hanging="360"/>
+      </w:pPr>
+    </w:lvl>
+    <w:lvl w:ilvl="1" w:tplc="04090001">
+      <w:start w:val="1"/>
+      <w:numFmt w:val="bullet"/>
+      <w:lvlText w:val=""/>
+      <w:lvlJc w:val="left"/>
+      <w:pPr>
+        <w:ind w:left="720" w:hanging="360"/>
+      </w:pPr>
+      <w:rPr>
+        <w:rFonts w:ascii="Symbol" w:hAnsi="Symbol" w:hint="default"/>
+      </w:rPr>
+    </w:lvl>
+    <w:lvl w:ilvl="2" w:tplc="FFFFFFFF">
+      <w:start w:val="1"/>
+      <w:numFmt w:val="lowerRoman"/>
+      <w:lvlText w:val="%3."/>
+      <w:lvlJc w:val="right"/>
+      <w:pPr>
+        <w:ind w:left="2260" w:hanging="180"/>
+      </w:pPr>
+    </w:lvl>
+    <w:lvl w:ilvl="3" w:tplc="FFFFFFFF" w:tentative="1">
+      <w:start w:val="1"/>
+      <w:numFmt w:val="decimal"/>
+      <w:lvlText w:val="%4."/>
+      <w:lvlJc w:val="left"/>
+      <w:pPr>
+        <w:ind w:left="2980" w:hanging="360"/>
+      </w:pPr>
+    </w:lvl>
+    <w:lvl w:ilvl="4" w:tplc="FFFFFFFF" w:tentative="1">
+      <w:start w:val="1"/>
+      <w:numFmt w:val="lowerLetter"/>
+      <w:lvlText w:val="%5."/>
+      <w:lvlJc w:val="left"/>
+      <w:pPr>
+        <w:ind w:left="3700" w:hanging="360"/>
+      </w:pPr>
+    </w:lvl>
+    <w:lvl w:ilvl="5" w:tplc="FFFFFFFF" w:tentative="1">
+      <w:start w:val="1"/>
+      <w:numFmt w:val="lowerRoman"/>
+      <w:lvlText w:val="%6."/>
+      <w:lvlJc w:val="right"/>
+      <w:pPr>
+        <w:ind w:left="4420" w:hanging="180"/>
+      </w:pPr>
+    </w:lvl>
+    <w:lvl w:ilvl="6" w:tplc="FFFFFFFF" w:tentative="1">
+      <w:start w:val="1"/>
+      <w:numFmt w:val="decimal"/>
+      <w:lvlText w:val="%7."/>
+      <w:lvlJc w:val="left"/>
+      <w:pPr>
+        <w:ind w:left="5140" w:hanging="360"/>
+      </w:pPr>
+    </w:lvl>
+    <w:lvl w:ilvl="7" w:tplc="FFFFFFFF" w:tentative="1">
+      <w:start w:val="1"/>
+      <w:numFmt w:val="lowerLetter"/>
+      <w:lvlText w:val="%8."/>
+      <w:lvlJc w:val="left"/>
+      <w:pPr>
+        <w:ind w:left="5860" w:hanging="360"/>
+      </w:pPr>
+    </w:lvl>
+    <w:lvl w:ilvl="8" w:tplc="FFFFFFFF" w:tentative="1">
+      <w:start w:val="1"/>
+      <w:numFmt w:val="lowerRoman"/>
+      <w:lvlText w:val="%9."/>
+      <w:lvlJc w:val="right"/>
+      <w:pPr>
+        <w:ind w:left="6580" w:hanging="180"/>
+      </w:pPr>
+    </w:lvl>
+  </w:abstractNum>
+  <w:abstractNum w:abstractNumId="9" w15:restartNumberingAfterBreak="0">
+    <w:nsid w:val="40942283"/>
+    <w:multiLevelType w:val="hybridMultilevel"/>
+    <w:tmpl w:val="51C8D108"/>
+    <w:lvl w:ilvl="0" w:tplc="04090001">
+      <w:start w:val="1"/>
+      <w:numFmt w:val="bullet"/>
+      <w:lvlText w:val=""/>
+      <w:lvlJc w:val="left"/>
+      <w:pPr>
+        <w:ind w:left="720" w:hanging="360"/>
+      </w:pPr>
+      <w:rPr>
+        <w:rFonts w:ascii="Symbol" w:hAnsi="Symbol" w:hint="default"/>
+      </w:rPr>
+    </w:lvl>
+    <w:lvl w:ilvl="1" w:tplc="04090003" w:tentative="1">
+      <w:start w:val="1"/>
+      <w:numFmt w:val="bullet"/>
+      <w:lvlText w:val="o"/>
+      <w:lvlJc w:val="left"/>
+      <w:pPr>
+        <w:ind w:left="1440" w:hanging="360"/>
+      </w:pPr>
+      <w:rPr>
+        <w:rFonts w:ascii="Courier New" w:hAnsi="Courier New" w:cs="Courier New" w:hint="default"/>
+      </w:rPr>
+    </w:lvl>
+    <w:lvl w:ilvl="2" w:tplc="04090005" w:tentative="1">
+      <w:start w:val="1"/>
+      <w:numFmt w:val="bullet"/>
+      <w:lvlText w:val=""/>
+      <w:lvlJc w:val="left"/>
+      <w:pPr>
+        <w:ind w:left="2160" w:hanging="360"/>
+      </w:pPr>
+      <w:rPr>
+        <w:rFonts w:ascii="Wingdings" w:hAnsi="Wingdings" w:hint="default"/>
+      </w:rPr>
+    </w:lvl>
+    <w:lvl w:ilvl="3" w:tplc="04090001" w:tentative="1">
+      <w:start w:val="1"/>
+      <w:numFmt w:val="bullet"/>
+      <w:lvlText w:val=""/>
+      <w:lvlJc w:val="left"/>
+      <w:pPr>
+        <w:ind w:left="2880" w:hanging="360"/>
+      </w:pPr>
+      <w:rPr>
+        <w:rFonts w:ascii="Symbol" w:hAnsi="Symbol" w:hint="default"/>
+      </w:rPr>
+    </w:lvl>
+    <w:lvl w:ilvl="4" w:tplc="04090003" w:tentative="1">
+      <w:start w:val="1"/>
+      <w:numFmt w:val="bullet"/>
+      <w:lvlText w:val="o"/>
+      <w:lvlJc w:val="left"/>
+      <w:pPr>
+        <w:ind w:left="3600" w:hanging="360"/>
+      </w:pPr>
+      <w:rPr>
+        <w:rFonts w:ascii="Courier New" w:hAnsi="Courier New" w:cs="Courier New" w:hint="default"/>
+      </w:rPr>
+    </w:lvl>
+    <w:lvl w:ilvl="5" w:tplc="04090005" w:tentative="1">
+      <w:start w:val="1"/>
+      <w:numFmt w:val="bullet"/>
+      <w:lvlText w:val=""/>
+      <w:lvlJc w:val="left"/>
+      <w:pPr>
+        <w:ind w:left="4320" w:hanging="360"/>
+      </w:pPr>
+      <w:rPr>
+        <w:rFonts w:ascii="Wingdings" w:hAnsi="Wingdings" w:hint="default"/>
+      </w:rPr>
+    </w:lvl>
+    <w:lvl w:ilvl="6" w:tplc="04090001" w:tentative="1">
+      <w:start w:val="1"/>
+      <w:numFmt w:val="bullet"/>
+      <w:lvlText w:val=""/>
+      <w:lvlJc w:val="left"/>
+      <w:pPr>
+        <w:ind w:left="5040" w:hanging="360"/>
+      </w:pPr>
+      <w:rPr>
+        <w:rFonts w:ascii="Symbol" w:hAnsi="Symbol" w:hint="default"/>
+      </w:rPr>
+    </w:lvl>
+    <w:lvl w:ilvl="7" w:tplc="04090003" w:tentative="1">
+      <w:start w:val="1"/>
+      <w:numFmt w:val="bullet"/>
+      <w:lvlText w:val="o"/>
+      <w:lvlJc w:val="left"/>
+      <w:pPr>
+        <w:ind w:left="5760" w:hanging="360"/>
+      </w:pPr>
+      <w:rPr>
+        <w:rFonts w:ascii="Courier New" w:hAnsi="Courier New" w:cs="Courier New" w:hint="default"/>
+      </w:rPr>
+    </w:lvl>
+    <w:lvl w:ilvl="8" w:tplc="04090005" w:tentative="1">
+      <w:start w:val="1"/>
+      <w:numFmt w:val="bullet"/>
+      <w:lvlText w:val=""/>
+      <w:lvlJc w:val="left"/>
+      <w:pPr>
+        <w:ind w:left="6480" w:hanging="360"/>
+      </w:pPr>
+      <w:rPr>
+        <w:rFonts w:ascii="Wingdings" w:hAnsi="Wingdings" w:hint="default"/>
+      </w:rPr>
+    </w:lvl>
+  </w:abstractNum>
+  <w:abstractNum w:abstractNumId="10" w15:restartNumberingAfterBreak="0">
     <w:nsid w:val="41506C2E"/>
     <w:multiLevelType w:val="hybridMultilevel"/>
     <w:tmpl w:val="4AD4F3E2"/>
@@ -7396,7 +9036,7 @@
       </w:pPr>
     </w:lvl>
   </w:abstractNum>
-  <w:abstractNum w:abstractNumId="7" w15:restartNumberingAfterBreak="0">
+  <w:abstractNum w:abstractNumId="11" w15:restartNumberingAfterBreak="0">
     <w:nsid w:val="537E5A93"/>
     <w:multiLevelType w:val="hybridMultilevel"/>
     <w:tmpl w:val="1AACA85E"/>
@@ -7482,7 +9122,7 @@
       </w:pPr>
     </w:lvl>
   </w:abstractNum>
-  <w:abstractNum w:abstractNumId="8" w15:restartNumberingAfterBreak="0">
+  <w:abstractNum w:abstractNumId="12" w15:restartNumberingAfterBreak="0">
     <w:nsid w:val="5AE3007E"/>
     <w:multiLevelType w:val="hybridMultilevel"/>
     <w:tmpl w:val="0A047EFA"/>
@@ -7595,7 +9235,120 @@
       </w:rPr>
     </w:lvl>
   </w:abstractNum>
-  <w:abstractNum w:abstractNumId="9" w15:restartNumberingAfterBreak="0">
+  <w:abstractNum w:abstractNumId="13" w15:restartNumberingAfterBreak="0">
+    <w:nsid w:val="5D2F1B96"/>
+    <w:multiLevelType w:val="hybridMultilevel"/>
+    <w:tmpl w:val="F5EE6D96"/>
+    <w:lvl w:ilvl="0" w:tplc="04090001">
+      <w:start w:val="1"/>
+      <w:numFmt w:val="bullet"/>
+      <w:lvlText w:val=""/>
+      <w:lvlJc w:val="left"/>
+      <w:pPr>
+        <w:ind w:left="720" w:hanging="360"/>
+      </w:pPr>
+      <w:rPr>
+        <w:rFonts w:ascii="Symbol" w:hAnsi="Symbol" w:hint="default"/>
+      </w:rPr>
+    </w:lvl>
+    <w:lvl w:ilvl="1" w:tplc="04090003" w:tentative="1">
+      <w:start w:val="1"/>
+      <w:numFmt w:val="bullet"/>
+      <w:lvlText w:val="o"/>
+      <w:lvlJc w:val="left"/>
+      <w:pPr>
+        <w:ind w:left="1440" w:hanging="360"/>
+      </w:pPr>
+      <w:rPr>
+        <w:rFonts w:ascii="Courier New" w:hAnsi="Courier New" w:cs="Courier New" w:hint="default"/>
+      </w:rPr>
+    </w:lvl>
+    <w:lvl w:ilvl="2" w:tplc="04090005" w:tentative="1">
+      <w:start w:val="1"/>
+      <w:numFmt w:val="bullet"/>
+      <w:lvlText w:val=""/>
+      <w:lvlJc w:val="left"/>
+      <w:pPr>
+        <w:ind w:left="2160" w:hanging="360"/>
+      </w:pPr>
+      <w:rPr>
+        <w:rFonts w:ascii="Wingdings" w:hAnsi="Wingdings" w:hint="default"/>
+      </w:rPr>
+    </w:lvl>
+    <w:lvl w:ilvl="3" w:tplc="04090001" w:tentative="1">
+      <w:start w:val="1"/>
+      <w:numFmt w:val="bullet"/>
+      <w:lvlText w:val=""/>
+      <w:lvlJc w:val="left"/>
+      <w:pPr>
+        <w:ind w:left="2880" w:hanging="360"/>
+      </w:pPr>
+      <w:rPr>
+        <w:rFonts w:ascii="Symbol" w:hAnsi="Symbol" w:hint="default"/>
+      </w:rPr>
+    </w:lvl>
+    <w:lvl w:ilvl="4" w:tplc="04090003" w:tentative="1">
+      <w:start w:val="1"/>
+      <w:numFmt w:val="bullet"/>
+      <w:lvlText w:val="o"/>
+      <w:lvlJc w:val="left"/>
+      <w:pPr>
+        <w:ind w:left="3600" w:hanging="360"/>
+      </w:pPr>
+      <w:rPr>
+        <w:rFonts w:ascii="Courier New" w:hAnsi="Courier New" w:cs="Courier New" w:hint="default"/>
+      </w:rPr>
+    </w:lvl>
+    <w:lvl w:ilvl="5" w:tplc="04090005" w:tentative="1">
+      <w:start w:val="1"/>
+      <w:numFmt w:val="bullet"/>
+      <w:lvlText w:val=""/>
+      <w:lvlJc w:val="left"/>
+      <w:pPr>
+        <w:ind w:left="4320" w:hanging="360"/>
+      </w:pPr>
+      <w:rPr>
+        <w:rFonts w:ascii="Wingdings" w:hAnsi="Wingdings" w:hint="default"/>
+      </w:rPr>
+    </w:lvl>
+    <w:lvl w:ilvl="6" w:tplc="04090001" w:tentative="1">
+      <w:start w:val="1"/>
+      <w:numFmt w:val="bullet"/>
+      <w:lvlText w:val=""/>
+      <w:lvlJc w:val="left"/>
+      <w:pPr>
+        <w:ind w:left="5040" w:hanging="360"/>
+      </w:pPr>
+      <w:rPr>
+        <w:rFonts w:ascii="Symbol" w:hAnsi="Symbol" w:hint="default"/>
+      </w:rPr>
+    </w:lvl>
+    <w:lvl w:ilvl="7" w:tplc="04090003" w:tentative="1">
+      <w:start w:val="1"/>
+      <w:numFmt w:val="bullet"/>
+      <w:lvlText w:val="o"/>
+      <w:lvlJc w:val="left"/>
+      <w:pPr>
+        <w:ind w:left="5760" w:hanging="360"/>
+      </w:pPr>
+      <w:rPr>
+        <w:rFonts w:ascii="Courier New" w:hAnsi="Courier New" w:cs="Courier New" w:hint="default"/>
+      </w:rPr>
+    </w:lvl>
+    <w:lvl w:ilvl="8" w:tplc="04090005" w:tentative="1">
+      <w:start w:val="1"/>
+      <w:numFmt w:val="bullet"/>
+      <w:lvlText w:val=""/>
+      <w:lvlJc w:val="left"/>
+      <w:pPr>
+        <w:ind w:left="6480" w:hanging="360"/>
+      </w:pPr>
+      <w:rPr>
+        <w:rFonts w:ascii="Wingdings" w:hAnsi="Wingdings" w:hint="default"/>
+      </w:rPr>
+    </w:lvl>
+  </w:abstractNum>
+  <w:abstractNum w:abstractNumId="14" w15:restartNumberingAfterBreak="0">
     <w:nsid w:val="5F395816"/>
     <w:multiLevelType w:val="hybridMultilevel"/>
     <w:tmpl w:val="002025A0"/>
@@ -7708,7 +9461,7 @@
       </w:rPr>
     </w:lvl>
   </w:abstractNum>
-  <w:abstractNum w:abstractNumId="10" w15:restartNumberingAfterBreak="0">
+  <w:abstractNum w:abstractNumId="15" w15:restartNumberingAfterBreak="0">
     <w:nsid w:val="6E592E7D"/>
     <w:multiLevelType w:val="hybridMultilevel"/>
     <w:tmpl w:val="6554ABC4"/>
@@ -7821,7 +9574,7 @@
       </w:rPr>
     </w:lvl>
   </w:abstractNum>
-  <w:abstractNum w:abstractNumId="11" w15:restartNumberingAfterBreak="0">
+  <w:abstractNum w:abstractNumId="16" w15:restartNumberingAfterBreak="0">
     <w:nsid w:val="75201570"/>
     <w:multiLevelType w:val="hybridMultilevel"/>
     <w:tmpl w:val="54B2845E"/>
@@ -7934,7 +9687,120 @@
       </w:rPr>
     </w:lvl>
   </w:abstractNum>
-  <w:abstractNum w:abstractNumId="12" w15:restartNumberingAfterBreak="0">
+  <w:abstractNum w:abstractNumId="17" w15:restartNumberingAfterBreak="0">
+    <w:nsid w:val="790F020A"/>
+    <w:multiLevelType w:val="hybridMultilevel"/>
+    <w:tmpl w:val="B64862EE"/>
+    <w:lvl w:ilvl="0" w:tplc="04090001">
+      <w:start w:val="1"/>
+      <w:numFmt w:val="bullet"/>
+      <w:lvlText w:val=""/>
+      <w:lvlJc w:val="left"/>
+      <w:pPr>
+        <w:ind w:left="720" w:hanging="360"/>
+      </w:pPr>
+      <w:rPr>
+        <w:rFonts w:ascii="Symbol" w:hAnsi="Symbol" w:hint="default"/>
+      </w:rPr>
+    </w:lvl>
+    <w:lvl w:ilvl="1" w:tplc="04090003" w:tentative="1">
+      <w:start w:val="1"/>
+      <w:numFmt w:val="bullet"/>
+      <w:lvlText w:val="o"/>
+      <w:lvlJc w:val="left"/>
+      <w:pPr>
+        <w:ind w:left="1440" w:hanging="360"/>
+      </w:pPr>
+      <w:rPr>
+        <w:rFonts w:ascii="Courier New" w:hAnsi="Courier New" w:cs="Courier New" w:hint="default"/>
+      </w:rPr>
+    </w:lvl>
+    <w:lvl w:ilvl="2" w:tplc="04090005" w:tentative="1">
+      <w:start w:val="1"/>
+      <w:numFmt w:val="bullet"/>
+      <w:lvlText w:val=""/>
+      <w:lvlJc w:val="left"/>
+      <w:pPr>
+        <w:ind w:left="2160" w:hanging="360"/>
+      </w:pPr>
+      <w:rPr>
+        <w:rFonts w:ascii="Wingdings" w:hAnsi="Wingdings" w:hint="default"/>
+      </w:rPr>
+    </w:lvl>
+    <w:lvl w:ilvl="3" w:tplc="04090001" w:tentative="1">
+      <w:start w:val="1"/>
+      <w:numFmt w:val="bullet"/>
+      <w:lvlText w:val=""/>
+      <w:lvlJc w:val="left"/>
+      <w:pPr>
+        <w:ind w:left="2880" w:hanging="360"/>
+      </w:pPr>
+      <w:rPr>
+        <w:rFonts w:ascii="Symbol" w:hAnsi="Symbol" w:hint="default"/>
+      </w:rPr>
+    </w:lvl>
+    <w:lvl w:ilvl="4" w:tplc="04090003" w:tentative="1">
+      <w:start w:val="1"/>
+      <w:numFmt w:val="bullet"/>
+      <w:lvlText w:val="o"/>
+      <w:lvlJc w:val="left"/>
+      <w:pPr>
+        <w:ind w:left="3600" w:hanging="360"/>
+      </w:pPr>
+      <w:rPr>
+        <w:rFonts w:ascii="Courier New" w:hAnsi="Courier New" w:cs="Courier New" w:hint="default"/>
+      </w:rPr>
+    </w:lvl>
+    <w:lvl w:ilvl="5" w:tplc="04090005" w:tentative="1">
+      <w:start w:val="1"/>
+      <w:numFmt w:val="bullet"/>
+      <w:lvlText w:val=""/>
+      <w:lvlJc w:val="left"/>
+      <w:pPr>
+        <w:ind w:left="4320" w:hanging="360"/>
+      </w:pPr>
+      <w:rPr>
+        <w:rFonts w:ascii="Wingdings" w:hAnsi="Wingdings" w:hint="default"/>
+      </w:rPr>
+    </w:lvl>
+    <w:lvl w:ilvl="6" w:tplc="04090001" w:tentative="1">
+      <w:start w:val="1"/>
+      <w:numFmt w:val="bullet"/>
+      <w:lvlText w:val=""/>
+      <w:lvlJc w:val="left"/>
+      <w:pPr>
+        <w:ind w:left="5040" w:hanging="360"/>
+      </w:pPr>
+      <w:rPr>
+        <w:rFonts w:ascii="Symbol" w:hAnsi="Symbol" w:hint="default"/>
+      </w:rPr>
+    </w:lvl>
+    <w:lvl w:ilvl="7" w:tplc="04090003" w:tentative="1">
+      <w:start w:val="1"/>
+      <w:numFmt w:val="bullet"/>
+      <w:lvlText w:val="o"/>
+      <w:lvlJc w:val="left"/>
+      <w:pPr>
+        <w:ind w:left="5760" w:hanging="360"/>
+      </w:pPr>
+      <w:rPr>
+        <w:rFonts w:ascii="Courier New" w:hAnsi="Courier New" w:cs="Courier New" w:hint="default"/>
+      </w:rPr>
+    </w:lvl>
+    <w:lvl w:ilvl="8" w:tplc="04090005" w:tentative="1">
+      <w:start w:val="1"/>
+      <w:numFmt w:val="bullet"/>
+      <w:lvlText w:val=""/>
+      <w:lvlJc w:val="left"/>
+      <w:pPr>
+        <w:ind w:left="6480" w:hanging="360"/>
+      </w:pPr>
+      <w:rPr>
+        <w:rFonts w:ascii="Wingdings" w:hAnsi="Wingdings" w:hint="default"/>
+      </w:rPr>
+    </w:lvl>
+  </w:abstractNum>
+  <w:abstractNum w:abstractNumId="18" w15:restartNumberingAfterBreak="0">
     <w:nsid w:val="7EC82285"/>
     <w:multiLevelType w:val="hybridMultilevel"/>
     <w:tmpl w:val="0FD0E16E"/>
@@ -8048,43 +9914,61 @@
     </w:lvl>
   </w:abstractNum>
   <w:num w:numId="1" w16cid:durableId="623387497">
+    <w:abstractNumId w:val="7"/>
+  </w:num>
+  <w:num w:numId="2" w16cid:durableId="2016956598">
+    <w:abstractNumId w:val="4"/>
+  </w:num>
+  <w:num w:numId="3" w16cid:durableId="1068305514">
+    <w:abstractNumId w:val="18"/>
+  </w:num>
+  <w:num w:numId="4" w16cid:durableId="1522628761">
+    <w:abstractNumId w:val="14"/>
+  </w:num>
+  <w:num w:numId="5" w16cid:durableId="810902487">
+    <w:abstractNumId w:val="16"/>
+  </w:num>
+  <w:num w:numId="6" w16cid:durableId="1385527255">
+    <w:abstractNumId w:val="11"/>
+  </w:num>
+  <w:num w:numId="7" w16cid:durableId="1736272106">
+    <w:abstractNumId w:val="1"/>
+  </w:num>
+  <w:num w:numId="8" w16cid:durableId="1820614595">
+    <w:abstractNumId w:val="10"/>
+  </w:num>
+  <w:num w:numId="9" w16cid:durableId="482770927">
+    <w:abstractNumId w:val="3"/>
+  </w:num>
+  <w:num w:numId="10" w16cid:durableId="1858427640">
+    <w:abstractNumId w:val="2"/>
+  </w:num>
+  <w:num w:numId="11" w16cid:durableId="954099077">
+    <w:abstractNumId w:val="12"/>
+  </w:num>
+  <w:num w:numId="12" w16cid:durableId="1777948290">
+    <w:abstractNumId w:val="15"/>
+  </w:num>
+  <w:num w:numId="13" w16cid:durableId="83189166">
     <w:abstractNumId w:val="5"/>
   </w:num>
-  <w:num w:numId="2" w16cid:durableId="2016956598">
-    <w:abstractNumId w:val="3"/>
+  <w:num w:numId="14" w16cid:durableId="925848613">
+    <w:abstractNumId w:val="8"/>
   </w:num>
-  <w:num w:numId="3" w16cid:durableId="1068305514">
-    <w:abstractNumId w:val="12"/>
+  <w:num w:numId="15" w16cid:durableId="555047617">
+    <w:abstractNumId w:val="13"/>
   </w:num>
-  <w:num w:numId="4" w16cid:durableId="1522628761">
+  <w:num w:numId="16" w16cid:durableId="713623182">
+    <w:abstractNumId w:val="6"/>
+  </w:num>
+  <w:num w:numId="17" w16cid:durableId="1840152524">
+    <w:abstractNumId w:val="17"/>
+  </w:num>
+  <w:num w:numId="18" w16cid:durableId="1902014916">
     <w:abstractNumId w:val="9"/>
   </w:num>
-  <w:num w:numId="5" w16cid:durableId="810902487">
-    <w:abstractNumId w:val="11"/>
-  </w:num>
-  <w:num w:numId="6" w16cid:durableId="1385527255">
-    <w:abstractNumId w:val="7"/>
-  </w:num>
-  <w:num w:numId="7" w16cid:durableId="1736272106">
+  <w:num w:numId="19" w16cid:durableId="978996176">
     <w:abstractNumId w:val="0"/>
-  </w:num>
-  <w:num w:numId="8" w16cid:durableId="1820614595">
-    <w:abstractNumId w:val="6"/>
-  </w:num>
-  <w:num w:numId="9" w16cid:durableId="482770927">
-    <w:abstractNumId w:val="2"/>
-  </w:num>
-  <w:num w:numId="10" w16cid:durableId="1858427640">
-    <w:abstractNumId w:val="1"/>
-  </w:num>
-  <w:num w:numId="11" w16cid:durableId="954099077">
-    <w:abstractNumId w:val="8"/>
-  </w:num>
-  <w:num w:numId="12" w16cid:durableId="1777948290">
-    <w:abstractNumId w:val="10"/>
-  </w:num>
-  <w:num w:numId="13" w16cid:durableId="83189166">
-    <w:abstractNumId w:val="4"/>
   </w:num>
 </w:numbering>
 </file>

</xml_diff>